<commit_message>
Adding crown loot and loot window
</commit_message>
<xml_diff>
--- a/FLORUMBRA/GDD - PT.docx
+++ b/FLORUMBRA/GDD - PT.docx
@@ -1023,36 +1023,6 @@
       <w:pPr>
         <w:rPr>
           <w:rFonts w:ascii="Nirmala UI Semilight" w:hAnsi="Nirmala UI Semilight" w:cs="Nirmala UI Semilight"/>
-          <w:color w:val="000000" w:themeColor="text1"/>
-          <w:sz w:val="24"/>
-          <w:szCs w:val="24"/>
-        </w:rPr>
-      </w:pPr>
-    </w:p>
-    <w:p>
-      <w:pPr>
-        <w:rPr>
-          <w:rFonts w:ascii="Nirmala UI Semilight" w:hAnsi="Nirmala UI Semilight" w:cs="Nirmala UI Semilight"/>
-          <w:color w:val="000000" w:themeColor="text1"/>
-          <w:sz w:val="24"/>
-          <w:szCs w:val="24"/>
-        </w:rPr>
-      </w:pPr>
-    </w:p>
-    <w:p>
-      <w:pPr>
-        <w:rPr>
-          <w:rFonts w:ascii="Nirmala UI Semilight" w:hAnsi="Nirmala UI Semilight" w:cs="Nirmala UI Semilight"/>
-          <w:color w:val="000000" w:themeColor="text1"/>
-          <w:sz w:val="24"/>
-          <w:szCs w:val="24"/>
-        </w:rPr>
-      </w:pPr>
-    </w:p>
-    <w:p>
-      <w:pPr>
-        <w:rPr>
-          <w:rFonts w:ascii="Nirmala UI Semilight" w:hAnsi="Nirmala UI Semilight" w:cs="Nirmala UI Semilight"/>
           <w:b/>
           <w:bCs/>
           <w:color w:val="000000" w:themeColor="text1"/>
@@ -1069,6 +1039,7 @@
           <w:sz w:val="24"/>
           <w:szCs w:val="24"/>
         </w:rPr>
+        <w:lastRenderedPageBreak/>
         <w:t xml:space="preserve">Características: </w:t>
       </w:r>
     </w:p>
@@ -1536,16 +1507,70 @@
                 <w:sz w:val="24"/>
                 <w:szCs w:val="24"/>
               </w:rPr>
-              <w:t xml:space="preserve"> possui 35% de chance de aplicar sangramento no alvo sempre que ele ataca. Aplica uma instância de dano com base no dano do lobo a cada 0.5 segundo, por um total de 2.5 segundos.</w:t>
-            </w:r>
-            <w:r>
-              <w:rPr>
-                <w:rFonts w:ascii="Nirmala UI Semilight" w:hAnsi="Nirmala UI Semilight" w:cs="Nirmala UI Semilight"/>
-                <w:color w:val="000000" w:themeColor="text1"/>
-                <w:sz w:val="24"/>
-                <w:szCs w:val="24"/>
-              </w:rPr>
-              <w:t xml:space="preserve"> Os inimigos esqueleto e lich são imunes devido a não possuírem sangue, o que torna impossível o sangramento. </w:t>
+              <w:t xml:space="preserve"> possui 35% de chance de aplicar sangramento no alvo sempre que ele ataca. Aplica uma instância de dano com base no dano do </w:t>
+            </w:r>
+            <w:r>
+              <w:rPr>
+                <w:rFonts w:ascii="Nirmala UI Semilight" w:hAnsi="Nirmala UI Semilight" w:cs="Nirmala UI Semilight"/>
+                <w:color w:val="000000" w:themeColor="text1"/>
+                <w:sz w:val="24"/>
+                <w:szCs w:val="24"/>
+              </w:rPr>
+              <w:t>L</w:t>
+            </w:r>
+            <w:r>
+              <w:rPr>
+                <w:rFonts w:ascii="Nirmala UI Semilight" w:hAnsi="Nirmala UI Semilight" w:cs="Nirmala UI Semilight"/>
+                <w:color w:val="000000" w:themeColor="text1"/>
+                <w:sz w:val="24"/>
+                <w:szCs w:val="24"/>
+              </w:rPr>
+              <w:t>obo a cada 0.5 segundo, por um total de 2.5 segundos.</w:t>
+            </w:r>
+            <w:r>
+              <w:rPr>
+                <w:rFonts w:ascii="Nirmala UI Semilight" w:hAnsi="Nirmala UI Semilight" w:cs="Nirmala UI Semilight"/>
+                <w:color w:val="000000" w:themeColor="text1"/>
+                <w:sz w:val="24"/>
+                <w:szCs w:val="24"/>
+              </w:rPr>
+              <w:t xml:space="preserve"> Os inimigos esqueleto e lich são imunes devido a não possuírem sangue</w:t>
+            </w:r>
+            <w:r>
+              <w:rPr>
+                <w:rFonts w:ascii="Nirmala UI Semilight" w:hAnsi="Nirmala UI Semilight" w:cs="Nirmala UI Semilight"/>
+                <w:color w:val="000000" w:themeColor="text1"/>
+                <w:sz w:val="24"/>
+                <w:szCs w:val="24"/>
+              </w:rPr>
+              <w:t xml:space="preserve"> ou órgãos</w:t>
+            </w:r>
+            <w:r>
+              <w:rPr>
+                <w:rFonts w:ascii="Nirmala UI Semilight" w:hAnsi="Nirmala UI Semilight" w:cs="Nirmala UI Semilight"/>
+                <w:color w:val="000000" w:themeColor="text1"/>
+                <w:sz w:val="24"/>
+                <w:szCs w:val="24"/>
+              </w:rPr>
+              <w:t>, o que torna impossível o sangramento</w:t>
+            </w:r>
+            <w:r>
+              <w:rPr>
+                <w:rFonts w:ascii="Nirmala UI Semilight" w:hAnsi="Nirmala UI Semilight" w:cs="Nirmala UI Semilight"/>
+                <w:color w:val="000000" w:themeColor="text1"/>
+                <w:sz w:val="24"/>
+                <w:szCs w:val="24"/>
+              </w:rPr>
+              <w:t>, e mesmo que sangrassem não ia fazer diferença</w:t>
+            </w:r>
+            <w:r>
+              <w:rPr>
+                <w:rFonts w:ascii="Nirmala UI Semilight" w:hAnsi="Nirmala UI Semilight" w:cs="Nirmala UI Semilight"/>
+                <w:color w:val="000000" w:themeColor="text1"/>
+                <w:sz w:val="24"/>
+                <w:szCs w:val="24"/>
+              </w:rPr>
+              <w:t xml:space="preserve">. </w:t>
             </w:r>
           </w:p>
           <w:p>
@@ -1599,7 +1624,1316 @@
                 <w:sz w:val="24"/>
                 <w:szCs w:val="24"/>
               </w:rPr>
-              <w:t>mas mesmo que o alvo não tombe de uma vez, seus dentes afiados como lâminas conseguem rasgar a carne e as veias de seus inimigos, fazendo com que a morte chegue mais cedo ou mais tarde.</w:t>
+              <w:t>mas mesmo que o alvo não tombe de uma vez, seus dentes afiados como lâminas conseguem rasgar a carne de seus inimigos, fazendo com que a morte chegue mais cedo ou mais tarde.</w:t>
+            </w:r>
+          </w:p>
+          <w:p>
+            <w:pPr>
+              <w:pStyle w:val="PargrafodaLista"/>
+              <w:numPr>
+                <w:ilvl w:val="1"/>
+                <w:numId w:val="2"/>
+              </w:numPr>
+              <w:spacing w:after="120" w:line="264" w:lineRule="auto"/>
+              <w:rPr>
+                <w:rFonts w:ascii="Nirmala UI Semilight" w:hAnsi="Nirmala UI Semilight" w:cs="Nirmala UI Semilight"/>
+                <w:color w:val="000000" w:themeColor="text1"/>
+                <w:sz w:val="24"/>
+                <w:szCs w:val="24"/>
+              </w:rPr>
+            </w:pPr>
+            <w:r>
+              <w:rPr>
+                <w:rFonts w:ascii="Nirmala UI Semilight" w:hAnsi="Nirmala UI Semilight" w:cs="Nirmala UI Semilight"/>
+                <w:b/>
+                <w:bCs/>
+                <w:color w:val="000000" w:themeColor="text1"/>
+                <w:sz w:val="24"/>
+                <w:szCs w:val="24"/>
+              </w:rPr>
+              <w:t xml:space="preserve">Pestilência do Rato: </w:t>
+            </w:r>
+            <w:r>
+              <w:rPr>
+                <w:rFonts w:ascii="Nirmala UI Semilight" w:hAnsi="Nirmala UI Semilight" w:cs="Nirmala UI Semilight"/>
+                <w:color w:val="000000" w:themeColor="text1"/>
+                <w:sz w:val="24"/>
+                <w:szCs w:val="24"/>
+              </w:rPr>
+              <w:t xml:space="preserve">O Rato avança em linha reta até seu alvo, aplicando 100 pontos de veneno. Aplica uma instância de dano com base no dano do Rato a cada 1 segundo, por um total de 4 </w:t>
+            </w:r>
+            <w:r>
+              <w:rPr>
+                <w:rFonts w:ascii="Nirmala UI Semilight" w:hAnsi="Nirmala UI Semilight" w:cs="Nirmala UI Semilight"/>
+                <w:color w:val="000000" w:themeColor="text1"/>
+                <w:sz w:val="24"/>
+                <w:szCs w:val="24"/>
+              </w:rPr>
+              <w:lastRenderedPageBreak/>
+              <w:t xml:space="preserve">segundos. Os inimigos esqueleto e lich são imunes devido a não possuírem sangue, o que torna impossível o envenenamento. </w:t>
+            </w:r>
+          </w:p>
+          <w:p>
+            <w:pPr>
+              <w:pStyle w:val="PargrafodaLista"/>
+              <w:numPr>
+                <w:ilvl w:val="2"/>
+                <w:numId w:val="2"/>
+              </w:numPr>
+              <w:spacing w:after="120" w:line="264" w:lineRule="auto"/>
+              <w:rPr>
+                <w:rFonts w:ascii="Nirmala UI Semilight" w:hAnsi="Nirmala UI Semilight" w:cs="Nirmala UI Semilight"/>
+                <w:b/>
+                <w:bCs/>
+                <w:color w:val="000000" w:themeColor="text1"/>
+                <w:sz w:val="24"/>
+                <w:szCs w:val="24"/>
+              </w:rPr>
+            </w:pPr>
+            <w:r>
+              <w:rPr>
+                <w:rFonts w:ascii="Nirmala UI Semilight" w:hAnsi="Nirmala UI Semilight" w:cs="Nirmala UI Semilight"/>
+                <w:b/>
+                <w:bCs/>
+                <w:color w:val="000000" w:themeColor="text1"/>
+                <w:sz w:val="24"/>
+                <w:szCs w:val="24"/>
+              </w:rPr>
+              <w:t xml:space="preserve">Descrição da habilidade: </w:t>
+            </w:r>
+            <w:r>
+              <w:rPr>
+                <w:rFonts w:ascii="Nirmala UI Semilight" w:hAnsi="Nirmala UI Semilight" w:cs="Nirmala UI Semilight"/>
+                <w:color w:val="000000" w:themeColor="text1"/>
+                <w:sz w:val="24"/>
+                <w:szCs w:val="24"/>
+              </w:rPr>
+              <w:t>Sendo um dos habitantes dos esgotos do reino, o Rato expele de seu corpo um veneno mortal aos seres vivos, veneno esse que já não o afeta mais, pois viver em meio aos restos o adaptou a esse tipo de toxina.</w:t>
+            </w:r>
+          </w:p>
+        </w:tc>
+      </w:tr>
+    </w:tbl>
+    <w:p>
+      <w:pPr>
+        <w:rPr>
+          <w:rFonts w:ascii="Nirmala UI Semilight" w:hAnsi="Nirmala UI Semilight" w:cs="Nirmala UI Semilight"/>
+          <w:color w:val="000000" w:themeColor="text1"/>
+          <w:sz w:val="24"/>
+          <w:szCs w:val="24"/>
+        </w:rPr>
+      </w:pPr>
+    </w:p>
+    <w:p>
+      <w:pPr>
+        <w:rPr>
+          <w:rFonts w:ascii="Nirmala UI Semilight" w:hAnsi="Nirmala UI Semilight" w:cs="Nirmala UI Semilight"/>
+          <w:b/>
+          <w:bCs/>
+          <w:color w:val="000000" w:themeColor="text1"/>
+          <w:sz w:val="24"/>
+          <w:szCs w:val="24"/>
+        </w:rPr>
+      </w:pPr>
+      <w:r>
+        <w:rPr>
+          <w:rFonts w:ascii="Nirmala UI Semilight" w:hAnsi="Nirmala UI Semilight" w:cs="Nirmala UI Semilight"/>
+          <w:b/>
+          <w:bCs/>
+          <w:color w:val="000000" w:themeColor="text1"/>
+          <w:sz w:val="24"/>
+          <w:szCs w:val="24"/>
+        </w:rPr>
+        <w:t>Materiais</w:t>
+      </w:r>
+      <w:r>
+        <w:rPr>
+          <w:rFonts w:ascii="Nirmala UI Semilight" w:hAnsi="Nirmala UI Semilight" w:cs="Nirmala UI Semilight"/>
+          <w:b/>
+          <w:bCs/>
+          <w:color w:val="000000" w:themeColor="text1"/>
+          <w:sz w:val="24"/>
+          <w:szCs w:val="24"/>
+        </w:rPr>
+        <w:t xml:space="preserve">: </w:t>
+      </w:r>
+    </w:p>
+    <w:tbl>
+      <w:tblPr>
+        <w:tblStyle w:val="Tabelacomgrade"/>
+        <w:tblW w:w="0" w:type="auto"/>
+        <w:tblLook w:val="04A0" w:firstRow="1" w:lastRow="0" w:firstColumn="1" w:lastColumn="0" w:noHBand="0" w:noVBand="1"/>
+      </w:tblPr>
+      <w:tblGrid>
+        <w:gridCol w:w="8494"/>
+      </w:tblGrid>
+      <w:tr>
+        <w:tc>
+          <w:tcPr>
+            <w:tcW w:w="8494" w:type="dxa"/>
+          </w:tcPr>
+          <w:p>
+            <w:pPr>
+              <w:pStyle w:val="PargrafodaLista"/>
+              <w:numPr>
+                <w:ilvl w:val="0"/>
+                <w:numId w:val="3"/>
+              </w:numPr>
+              <w:rPr>
+                <w:rFonts w:ascii="Nirmala UI Semilight" w:hAnsi="Nirmala UI Semilight" w:cs="Nirmala UI Semilight"/>
+                <w:color w:val="000000" w:themeColor="text1"/>
+                <w:sz w:val="24"/>
+                <w:szCs w:val="24"/>
+              </w:rPr>
+            </w:pPr>
+            <w:r>
+              <w:rPr>
+                <w:rFonts w:ascii="Nirmala UI Semilight" w:hAnsi="Nirmala UI Semilight" w:cs="Nirmala UI Semilight"/>
+                <w:b/>
+                <w:bCs/>
+                <w:color w:val="000000" w:themeColor="text1"/>
+                <w:sz w:val="24"/>
+                <w:szCs w:val="24"/>
+              </w:rPr>
+              <w:t>Item:</w:t>
+            </w:r>
+            <w:r>
+              <w:rPr>
+                <w:rFonts w:ascii="Nirmala UI Semilight" w:hAnsi="Nirmala UI Semilight" w:cs="Nirmala UI Semilight"/>
+                <w:color w:val="000000" w:themeColor="text1"/>
+                <w:sz w:val="24"/>
+                <w:szCs w:val="24"/>
+              </w:rPr>
+              <w:t xml:space="preserve"> </w:t>
+            </w:r>
+            <w:r>
+              <w:rPr>
+                <w:rFonts w:ascii="Nirmala UI Semilight" w:hAnsi="Nirmala UI Semilight" w:cs="Nirmala UI Semilight"/>
+                <w:color w:val="000000" w:themeColor="text1"/>
+                <w:sz w:val="24"/>
+                <w:szCs w:val="24"/>
+              </w:rPr>
+              <w:t>Moedas de ouro</w:t>
+            </w:r>
+          </w:p>
+          <w:p>
+            <w:pPr>
+              <w:pStyle w:val="PargrafodaLista"/>
+              <w:numPr>
+                <w:ilvl w:val="1"/>
+                <w:numId w:val="3"/>
+              </w:numPr>
+              <w:rPr>
+                <w:rFonts w:ascii="Nirmala UI Semilight" w:hAnsi="Nirmala UI Semilight" w:cs="Nirmala UI Semilight"/>
+                <w:b/>
+                <w:bCs/>
+                <w:color w:val="000000" w:themeColor="text1"/>
+                <w:sz w:val="24"/>
+                <w:szCs w:val="24"/>
+              </w:rPr>
+            </w:pPr>
+            <w:r>
+              <w:rPr>
+                <w:rFonts w:ascii="Nirmala UI Semilight" w:hAnsi="Nirmala UI Semilight" w:cs="Nirmala UI Semilight"/>
+                <w:b/>
+                <w:bCs/>
+                <w:color w:val="000000" w:themeColor="text1"/>
+                <w:sz w:val="24"/>
+                <w:szCs w:val="24"/>
+              </w:rPr>
+              <w:t>Encontrado</w:t>
+            </w:r>
+            <w:r>
+              <w:rPr>
+                <w:rFonts w:ascii="Nirmala UI Semilight" w:hAnsi="Nirmala UI Semilight" w:cs="Nirmala UI Semilight"/>
+                <w:b/>
+                <w:bCs/>
+                <w:color w:val="000000" w:themeColor="text1"/>
+                <w:sz w:val="24"/>
+                <w:szCs w:val="24"/>
+              </w:rPr>
+              <w:t xml:space="preserve"> </w:t>
+            </w:r>
+            <w:r>
+              <w:rPr>
+                <w:rFonts w:ascii="Nirmala UI Semilight" w:hAnsi="Nirmala UI Semilight" w:cs="Nirmala UI Semilight"/>
+                <w:b/>
+                <w:bCs/>
+                <w:color w:val="000000" w:themeColor="text1"/>
+                <w:sz w:val="24"/>
+                <w:szCs w:val="24"/>
+              </w:rPr>
+              <w:t>em</w:t>
+            </w:r>
+            <w:r>
+              <w:rPr>
+                <w:rFonts w:ascii="Nirmala UI Semilight" w:hAnsi="Nirmala UI Semilight" w:cs="Nirmala UI Semilight"/>
+                <w:b/>
+                <w:bCs/>
+                <w:color w:val="000000" w:themeColor="text1"/>
+                <w:sz w:val="24"/>
+                <w:szCs w:val="24"/>
+              </w:rPr>
+              <w:t>:</w:t>
+            </w:r>
+            <w:r>
+              <w:rPr>
+                <w:rFonts w:ascii="Nirmala UI Semilight" w:hAnsi="Nirmala UI Semilight" w:cs="Nirmala UI Semilight"/>
+                <w:b/>
+                <w:bCs/>
+                <w:color w:val="000000" w:themeColor="text1"/>
+                <w:sz w:val="24"/>
+                <w:szCs w:val="24"/>
+              </w:rPr>
+              <w:t xml:space="preserve"> </w:t>
+            </w:r>
+            <w:r>
+              <w:rPr>
+                <w:rFonts w:ascii="Nirmala UI Semilight" w:hAnsi="Nirmala UI Semilight" w:cs="Nirmala UI Semilight"/>
+                <w:color w:val="000000" w:themeColor="text1"/>
+                <w:sz w:val="24"/>
+                <w:szCs w:val="24"/>
+              </w:rPr>
+              <w:t>Esqueleto, morto-vivo, lich,</w:t>
+            </w:r>
+            <w:r>
+              <w:rPr>
+                <w:rFonts w:ascii="Nirmala UI Semilight" w:hAnsi="Nirmala UI Semilight" w:cs="Nirmala UI Semilight"/>
+                <w:color w:val="000000" w:themeColor="text1"/>
+                <w:sz w:val="24"/>
+                <w:szCs w:val="24"/>
+              </w:rPr>
+              <w:t xml:space="preserve"> b</w:t>
+            </w:r>
+            <w:r>
+              <w:rPr>
+                <w:rFonts w:ascii="Nirmala UI Semilight" w:hAnsi="Nirmala UI Semilight" w:cs="Nirmala UI Semilight"/>
+                <w:color w:val="000000" w:themeColor="text1"/>
+                <w:sz w:val="24"/>
+                <w:szCs w:val="24"/>
+              </w:rPr>
+              <w:t>aú</w:t>
+            </w:r>
+            <w:r>
+              <w:rPr>
+                <w:rFonts w:ascii="Nirmala UI Semilight" w:hAnsi="Nirmala UI Semilight" w:cs="Nirmala UI Semilight"/>
+                <w:color w:val="000000" w:themeColor="text1"/>
+                <w:sz w:val="24"/>
+                <w:szCs w:val="24"/>
+              </w:rPr>
+              <w:t>;</w:t>
+            </w:r>
+          </w:p>
+          <w:p>
+            <w:pPr>
+              <w:pStyle w:val="PargrafodaLista"/>
+              <w:numPr>
+                <w:ilvl w:val="1"/>
+                <w:numId w:val="3"/>
+              </w:numPr>
+              <w:rPr>
+                <w:rFonts w:ascii="Nirmala UI Semilight" w:hAnsi="Nirmala UI Semilight" w:cs="Nirmala UI Semilight"/>
+                <w:b/>
+                <w:bCs/>
+                <w:color w:val="000000" w:themeColor="text1"/>
+                <w:sz w:val="24"/>
+                <w:szCs w:val="24"/>
+              </w:rPr>
+            </w:pPr>
+            <w:r>
+              <w:rPr>
+                <w:rFonts w:ascii="Nirmala UI Semilight" w:hAnsi="Nirmala UI Semilight" w:cs="Nirmala UI Semilight"/>
+                <w:b/>
+                <w:bCs/>
+                <w:color w:val="000000" w:themeColor="text1"/>
+                <w:sz w:val="24"/>
+                <w:szCs w:val="24"/>
+              </w:rPr>
+              <w:t>Usado para</w:t>
+            </w:r>
+            <w:r>
+              <w:rPr>
+                <w:rFonts w:ascii="Nirmala UI Semilight" w:hAnsi="Nirmala UI Semilight" w:cs="Nirmala UI Semilight"/>
+                <w:b/>
+                <w:bCs/>
+                <w:color w:val="000000" w:themeColor="text1"/>
+                <w:sz w:val="24"/>
+                <w:szCs w:val="24"/>
+              </w:rPr>
+              <w:t xml:space="preserve">: </w:t>
+            </w:r>
+            <w:r>
+              <w:rPr>
+                <w:rFonts w:ascii="Nirmala UI Semilight" w:hAnsi="Nirmala UI Semilight" w:cs="Nirmala UI Semilight"/>
+                <w:color w:val="000000" w:themeColor="text1"/>
+                <w:sz w:val="24"/>
+                <w:szCs w:val="24"/>
+              </w:rPr>
+              <w:t xml:space="preserve">Melhorar </w:t>
+            </w:r>
+            <w:r>
+              <w:rPr>
+                <w:rFonts w:ascii="Nirmala UI Semilight" w:hAnsi="Nirmala UI Semilight" w:cs="Nirmala UI Semilight"/>
+                <w:color w:val="000000" w:themeColor="text1"/>
+                <w:sz w:val="24"/>
+                <w:szCs w:val="24"/>
+              </w:rPr>
+              <w:t>flechas</w:t>
+            </w:r>
+            <w:r>
+              <w:rPr>
+                <w:rFonts w:ascii="Nirmala UI Semilight" w:hAnsi="Nirmala UI Semilight" w:cs="Nirmala UI Semilight"/>
+                <w:color w:val="000000" w:themeColor="text1"/>
+                <w:sz w:val="24"/>
+                <w:szCs w:val="24"/>
+              </w:rPr>
+              <w:t xml:space="preserve"> e invocações;</w:t>
+            </w:r>
+          </w:p>
+          <w:p>
+            <w:pPr>
+              <w:pStyle w:val="PargrafodaLista"/>
+              <w:numPr>
+                <w:ilvl w:val="0"/>
+                <w:numId w:val="3"/>
+              </w:numPr>
+              <w:rPr>
+                <w:rFonts w:ascii="Nirmala UI Semilight" w:hAnsi="Nirmala UI Semilight" w:cs="Nirmala UI Semilight"/>
+                <w:color w:val="000000" w:themeColor="text1"/>
+                <w:sz w:val="24"/>
+                <w:szCs w:val="24"/>
+              </w:rPr>
+            </w:pPr>
+            <w:r>
+              <w:rPr>
+                <w:rFonts w:ascii="Nirmala UI Semilight" w:hAnsi="Nirmala UI Semilight" w:cs="Nirmala UI Semilight"/>
+                <w:b/>
+                <w:bCs/>
+                <w:color w:val="000000" w:themeColor="text1"/>
+                <w:sz w:val="24"/>
+                <w:szCs w:val="24"/>
+              </w:rPr>
+              <w:t>Item:</w:t>
+            </w:r>
+            <w:r>
+              <w:rPr>
+                <w:rFonts w:ascii="Nirmala UI Semilight" w:hAnsi="Nirmala UI Semilight" w:cs="Nirmala UI Semilight"/>
+                <w:color w:val="000000" w:themeColor="text1"/>
+                <w:sz w:val="24"/>
+                <w:szCs w:val="24"/>
+              </w:rPr>
+              <w:t xml:space="preserve"> </w:t>
+            </w:r>
+            <w:r>
+              <w:rPr>
+                <w:rFonts w:ascii="Nirmala UI Semilight" w:hAnsi="Nirmala UI Semilight" w:cs="Nirmala UI Semilight"/>
+                <w:color w:val="000000" w:themeColor="text1"/>
+                <w:sz w:val="24"/>
+                <w:szCs w:val="24"/>
+              </w:rPr>
+              <w:t>Metal</w:t>
+            </w:r>
+          </w:p>
+          <w:p>
+            <w:pPr>
+              <w:pStyle w:val="PargrafodaLista"/>
+              <w:numPr>
+                <w:ilvl w:val="1"/>
+                <w:numId w:val="3"/>
+              </w:numPr>
+              <w:rPr>
+                <w:rFonts w:ascii="Nirmala UI Semilight" w:hAnsi="Nirmala UI Semilight" w:cs="Nirmala UI Semilight"/>
+                <w:b/>
+                <w:bCs/>
+                <w:color w:val="000000" w:themeColor="text1"/>
+                <w:sz w:val="24"/>
+                <w:szCs w:val="24"/>
+              </w:rPr>
+            </w:pPr>
+            <w:r>
+              <w:rPr>
+                <w:rFonts w:ascii="Nirmala UI Semilight" w:hAnsi="Nirmala UI Semilight" w:cs="Nirmala UI Semilight"/>
+                <w:b/>
+                <w:bCs/>
+                <w:color w:val="000000" w:themeColor="text1"/>
+                <w:sz w:val="24"/>
+                <w:szCs w:val="24"/>
+              </w:rPr>
+              <w:t>Encontrado</w:t>
+            </w:r>
+            <w:r>
+              <w:rPr>
+                <w:rFonts w:ascii="Nirmala UI Semilight" w:hAnsi="Nirmala UI Semilight" w:cs="Nirmala UI Semilight"/>
+                <w:b/>
+                <w:bCs/>
+                <w:color w:val="000000" w:themeColor="text1"/>
+                <w:sz w:val="24"/>
+                <w:szCs w:val="24"/>
+              </w:rPr>
+              <w:t xml:space="preserve"> </w:t>
+            </w:r>
+            <w:r>
+              <w:rPr>
+                <w:rFonts w:ascii="Nirmala UI Semilight" w:hAnsi="Nirmala UI Semilight" w:cs="Nirmala UI Semilight"/>
+                <w:b/>
+                <w:bCs/>
+                <w:color w:val="000000" w:themeColor="text1"/>
+                <w:sz w:val="24"/>
+                <w:szCs w:val="24"/>
+              </w:rPr>
+              <w:t>em</w:t>
+            </w:r>
+            <w:r>
+              <w:rPr>
+                <w:rFonts w:ascii="Nirmala UI Semilight" w:hAnsi="Nirmala UI Semilight" w:cs="Nirmala UI Semilight"/>
+                <w:b/>
+                <w:bCs/>
+                <w:color w:val="000000" w:themeColor="text1"/>
+                <w:sz w:val="24"/>
+                <w:szCs w:val="24"/>
+              </w:rPr>
+              <w:t>:</w:t>
+            </w:r>
+            <w:r>
+              <w:rPr>
+                <w:rFonts w:ascii="Nirmala UI Semilight" w:hAnsi="Nirmala UI Semilight" w:cs="Nirmala UI Semilight"/>
+                <w:b/>
+                <w:bCs/>
+                <w:color w:val="000000" w:themeColor="text1"/>
+                <w:sz w:val="24"/>
+                <w:szCs w:val="24"/>
+              </w:rPr>
+              <w:t xml:space="preserve"> </w:t>
+            </w:r>
+            <w:r>
+              <w:rPr>
+                <w:rFonts w:ascii="Nirmala UI Semilight" w:hAnsi="Nirmala UI Semilight" w:cs="Nirmala UI Semilight"/>
+                <w:color w:val="000000" w:themeColor="text1"/>
+                <w:sz w:val="24"/>
+                <w:szCs w:val="24"/>
+              </w:rPr>
+              <w:t>Esqueleto</w:t>
+            </w:r>
+            <w:r>
+              <w:rPr>
+                <w:rFonts w:ascii="Nirmala UI Semilight" w:hAnsi="Nirmala UI Semilight" w:cs="Nirmala UI Semilight"/>
+                <w:color w:val="000000" w:themeColor="text1"/>
+                <w:sz w:val="24"/>
+                <w:szCs w:val="24"/>
+              </w:rPr>
+              <w:t>;</w:t>
+            </w:r>
+          </w:p>
+          <w:p>
+            <w:pPr>
+              <w:pStyle w:val="PargrafodaLista"/>
+              <w:numPr>
+                <w:ilvl w:val="1"/>
+                <w:numId w:val="3"/>
+              </w:numPr>
+              <w:rPr>
+                <w:rFonts w:ascii="Nirmala UI Semilight" w:hAnsi="Nirmala UI Semilight" w:cs="Nirmala UI Semilight"/>
+                <w:b/>
+                <w:bCs/>
+                <w:color w:val="000000" w:themeColor="text1"/>
+                <w:sz w:val="24"/>
+                <w:szCs w:val="24"/>
+              </w:rPr>
+            </w:pPr>
+            <w:r>
+              <w:rPr>
+                <w:rFonts w:ascii="Nirmala UI Semilight" w:hAnsi="Nirmala UI Semilight" w:cs="Nirmala UI Semilight"/>
+                <w:b/>
+                <w:bCs/>
+                <w:color w:val="000000" w:themeColor="text1"/>
+                <w:sz w:val="24"/>
+                <w:szCs w:val="24"/>
+              </w:rPr>
+              <w:t>Usado para</w:t>
+            </w:r>
+            <w:r>
+              <w:rPr>
+                <w:rFonts w:ascii="Nirmala UI Semilight" w:hAnsi="Nirmala UI Semilight" w:cs="Nirmala UI Semilight"/>
+                <w:b/>
+                <w:bCs/>
+                <w:color w:val="000000" w:themeColor="text1"/>
+                <w:sz w:val="24"/>
+                <w:szCs w:val="24"/>
+              </w:rPr>
+              <w:t xml:space="preserve">: </w:t>
+            </w:r>
+            <w:r>
+              <w:rPr>
+                <w:rFonts w:ascii="Nirmala UI Semilight" w:hAnsi="Nirmala UI Semilight" w:cs="Nirmala UI Semilight"/>
+                <w:color w:val="000000" w:themeColor="text1"/>
+                <w:sz w:val="24"/>
+                <w:szCs w:val="24"/>
+              </w:rPr>
+              <w:t xml:space="preserve">Melhorar </w:t>
+            </w:r>
+            <w:r>
+              <w:rPr>
+                <w:rFonts w:ascii="Nirmala UI Semilight" w:hAnsi="Nirmala UI Semilight" w:cs="Nirmala UI Semilight"/>
+                <w:color w:val="000000" w:themeColor="text1"/>
+                <w:sz w:val="24"/>
+                <w:szCs w:val="24"/>
+              </w:rPr>
+              <w:t>flechas;</w:t>
+            </w:r>
+          </w:p>
+          <w:p>
+            <w:pPr>
+              <w:pStyle w:val="PargrafodaLista"/>
+              <w:numPr>
+                <w:ilvl w:val="0"/>
+                <w:numId w:val="3"/>
+              </w:numPr>
+              <w:rPr>
+                <w:rFonts w:ascii="Nirmala UI Semilight" w:hAnsi="Nirmala UI Semilight" w:cs="Nirmala UI Semilight"/>
+                <w:color w:val="000000" w:themeColor="text1"/>
+                <w:sz w:val="24"/>
+                <w:szCs w:val="24"/>
+              </w:rPr>
+            </w:pPr>
+            <w:r>
+              <w:rPr>
+                <w:rFonts w:ascii="Nirmala UI Semilight" w:hAnsi="Nirmala UI Semilight" w:cs="Nirmala UI Semilight"/>
+                <w:b/>
+                <w:bCs/>
+                <w:color w:val="000000" w:themeColor="text1"/>
+                <w:sz w:val="24"/>
+                <w:szCs w:val="24"/>
+              </w:rPr>
+              <w:t>Item:</w:t>
+            </w:r>
+            <w:r>
+              <w:rPr>
+                <w:rFonts w:ascii="Nirmala UI Semilight" w:hAnsi="Nirmala UI Semilight" w:cs="Nirmala UI Semilight"/>
+                <w:color w:val="000000" w:themeColor="text1"/>
+                <w:sz w:val="24"/>
+                <w:szCs w:val="24"/>
+              </w:rPr>
+              <w:t xml:space="preserve"> </w:t>
+            </w:r>
+            <w:r>
+              <w:rPr>
+                <w:rFonts w:ascii="Nirmala UI Semilight" w:hAnsi="Nirmala UI Semilight" w:cs="Nirmala UI Semilight"/>
+                <w:color w:val="000000" w:themeColor="text1"/>
+                <w:sz w:val="24"/>
+                <w:szCs w:val="24"/>
+              </w:rPr>
+              <w:t>(Item de melhoria: Lobo)</w:t>
+            </w:r>
+          </w:p>
+          <w:p>
+            <w:pPr>
+              <w:pStyle w:val="PargrafodaLista"/>
+              <w:numPr>
+                <w:ilvl w:val="1"/>
+                <w:numId w:val="3"/>
+              </w:numPr>
+              <w:rPr>
+                <w:rFonts w:ascii="Nirmala UI Semilight" w:hAnsi="Nirmala UI Semilight" w:cs="Nirmala UI Semilight"/>
+                <w:b/>
+                <w:bCs/>
+                <w:color w:val="000000" w:themeColor="text1"/>
+                <w:sz w:val="24"/>
+                <w:szCs w:val="24"/>
+              </w:rPr>
+            </w:pPr>
+            <w:r>
+              <w:rPr>
+                <w:rFonts w:ascii="Nirmala UI Semilight" w:hAnsi="Nirmala UI Semilight" w:cs="Nirmala UI Semilight"/>
+                <w:b/>
+                <w:bCs/>
+                <w:color w:val="000000" w:themeColor="text1"/>
+                <w:sz w:val="24"/>
+                <w:szCs w:val="24"/>
+              </w:rPr>
+              <w:t>Encontrado</w:t>
+            </w:r>
+            <w:r>
+              <w:rPr>
+                <w:rFonts w:ascii="Nirmala UI Semilight" w:hAnsi="Nirmala UI Semilight" w:cs="Nirmala UI Semilight"/>
+                <w:b/>
+                <w:bCs/>
+                <w:color w:val="000000" w:themeColor="text1"/>
+                <w:sz w:val="24"/>
+                <w:szCs w:val="24"/>
+              </w:rPr>
+              <w:t xml:space="preserve"> </w:t>
+            </w:r>
+            <w:r>
+              <w:rPr>
+                <w:rFonts w:ascii="Nirmala UI Semilight" w:hAnsi="Nirmala UI Semilight" w:cs="Nirmala UI Semilight"/>
+                <w:b/>
+                <w:bCs/>
+                <w:color w:val="000000" w:themeColor="text1"/>
+                <w:sz w:val="24"/>
+                <w:szCs w:val="24"/>
+              </w:rPr>
+              <w:t>em</w:t>
+            </w:r>
+            <w:r>
+              <w:rPr>
+                <w:rFonts w:ascii="Nirmala UI Semilight" w:hAnsi="Nirmala UI Semilight" w:cs="Nirmala UI Semilight"/>
+                <w:b/>
+                <w:bCs/>
+                <w:color w:val="000000" w:themeColor="text1"/>
+                <w:sz w:val="24"/>
+                <w:szCs w:val="24"/>
+              </w:rPr>
+              <w:t>:</w:t>
+            </w:r>
+            <w:r>
+              <w:rPr>
+                <w:rFonts w:ascii="Nirmala UI Semilight" w:hAnsi="Nirmala UI Semilight" w:cs="Nirmala UI Semilight"/>
+                <w:b/>
+                <w:bCs/>
+                <w:color w:val="000000" w:themeColor="text1"/>
+                <w:sz w:val="24"/>
+                <w:szCs w:val="24"/>
+              </w:rPr>
+              <w:t xml:space="preserve"> </w:t>
+            </w:r>
+          </w:p>
+          <w:p>
+            <w:pPr>
+              <w:pStyle w:val="PargrafodaLista"/>
+              <w:numPr>
+                <w:ilvl w:val="1"/>
+                <w:numId w:val="3"/>
+              </w:numPr>
+              <w:rPr>
+                <w:rFonts w:ascii="Nirmala UI Semilight" w:hAnsi="Nirmala UI Semilight" w:cs="Nirmala UI Semilight"/>
+                <w:b/>
+                <w:bCs/>
+                <w:color w:val="000000" w:themeColor="text1"/>
+                <w:sz w:val="24"/>
+                <w:szCs w:val="24"/>
+              </w:rPr>
+            </w:pPr>
+            <w:r>
+              <w:rPr>
+                <w:rFonts w:ascii="Nirmala UI Semilight" w:hAnsi="Nirmala UI Semilight" w:cs="Nirmala UI Semilight"/>
+                <w:b/>
+                <w:bCs/>
+                <w:color w:val="000000" w:themeColor="text1"/>
+                <w:sz w:val="24"/>
+                <w:szCs w:val="24"/>
+              </w:rPr>
+              <w:t>Usado para</w:t>
+            </w:r>
+            <w:r>
+              <w:rPr>
+                <w:rFonts w:ascii="Nirmala UI Semilight" w:hAnsi="Nirmala UI Semilight" w:cs="Nirmala UI Semilight"/>
+                <w:b/>
+                <w:bCs/>
+                <w:color w:val="000000" w:themeColor="text1"/>
+                <w:sz w:val="24"/>
+                <w:szCs w:val="24"/>
+              </w:rPr>
+              <w:t xml:space="preserve">: </w:t>
+            </w:r>
+            <w:r>
+              <w:rPr>
+                <w:rFonts w:ascii="Nirmala UI Semilight" w:hAnsi="Nirmala UI Semilight" w:cs="Nirmala UI Semilight"/>
+                <w:color w:val="000000" w:themeColor="text1"/>
+                <w:sz w:val="24"/>
+                <w:szCs w:val="24"/>
+              </w:rPr>
+              <w:t xml:space="preserve">Melhorar </w:t>
+            </w:r>
+            <w:r>
+              <w:rPr>
+                <w:rFonts w:ascii="Nirmala UI Semilight" w:hAnsi="Nirmala UI Semilight" w:cs="Nirmala UI Semilight"/>
+                <w:color w:val="000000" w:themeColor="text1"/>
+                <w:sz w:val="24"/>
+                <w:szCs w:val="24"/>
+              </w:rPr>
+              <w:t>Lobo</w:t>
+            </w:r>
+            <w:r>
+              <w:rPr>
+                <w:rFonts w:ascii="Nirmala UI Semilight" w:hAnsi="Nirmala UI Semilight" w:cs="Nirmala UI Semilight"/>
+                <w:color w:val="000000" w:themeColor="text1"/>
+                <w:sz w:val="24"/>
+                <w:szCs w:val="24"/>
+              </w:rPr>
+              <w:t>;</w:t>
+            </w:r>
+          </w:p>
+          <w:p>
+            <w:pPr>
+              <w:pStyle w:val="PargrafodaLista"/>
+              <w:numPr>
+                <w:ilvl w:val="0"/>
+                <w:numId w:val="3"/>
+              </w:numPr>
+              <w:rPr>
+                <w:rFonts w:ascii="Nirmala UI Semilight" w:hAnsi="Nirmala UI Semilight" w:cs="Nirmala UI Semilight"/>
+                <w:color w:val="000000" w:themeColor="text1"/>
+                <w:sz w:val="24"/>
+                <w:szCs w:val="24"/>
+              </w:rPr>
+            </w:pPr>
+            <w:r>
+              <w:rPr>
+                <w:rFonts w:ascii="Nirmala UI Semilight" w:hAnsi="Nirmala UI Semilight" w:cs="Nirmala UI Semilight"/>
+                <w:b/>
+                <w:bCs/>
+                <w:color w:val="000000" w:themeColor="text1"/>
+                <w:sz w:val="24"/>
+                <w:szCs w:val="24"/>
+              </w:rPr>
+              <w:t>Item:</w:t>
+            </w:r>
+            <w:r>
+              <w:rPr>
+                <w:rFonts w:ascii="Nirmala UI Semilight" w:hAnsi="Nirmala UI Semilight" w:cs="Nirmala UI Semilight"/>
+                <w:color w:val="000000" w:themeColor="text1"/>
+                <w:sz w:val="24"/>
+                <w:szCs w:val="24"/>
+              </w:rPr>
+              <w:t xml:space="preserve"> </w:t>
+            </w:r>
+            <w:r>
+              <w:rPr>
+                <w:rFonts w:ascii="Nirmala UI Semilight" w:hAnsi="Nirmala UI Semilight" w:cs="Nirmala UI Semilight"/>
+                <w:color w:val="000000" w:themeColor="text1"/>
+                <w:sz w:val="24"/>
+                <w:szCs w:val="24"/>
+              </w:rPr>
+              <w:t>Carne apodrecida</w:t>
+            </w:r>
+          </w:p>
+          <w:p>
+            <w:pPr>
+              <w:pStyle w:val="PargrafodaLista"/>
+              <w:numPr>
+                <w:ilvl w:val="1"/>
+                <w:numId w:val="3"/>
+              </w:numPr>
+              <w:rPr>
+                <w:rFonts w:ascii="Nirmala UI Semilight" w:hAnsi="Nirmala UI Semilight" w:cs="Nirmala UI Semilight"/>
+                <w:b/>
+                <w:bCs/>
+                <w:color w:val="000000" w:themeColor="text1"/>
+                <w:sz w:val="24"/>
+                <w:szCs w:val="24"/>
+              </w:rPr>
+            </w:pPr>
+            <w:r>
+              <w:rPr>
+                <w:rFonts w:ascii="Nirmala UI Semilight" w:hAnsi="Nirmala UI Semilight" w:cs="Nirmala UI Semilight"/>
+                <w:b/>
+                <w:bCs/>
+                <w:color w:val="000000" w:themeColor="text1"/>
+                <w:sz w:val="24"/>
+                <w:szCs w:val="24"/>
+              </w:rPr>
+              <w:t>Encontrado</w:t>
+            </w:r>
+            <w:r>
+              <w:rPr>
+                <w:rFonts w:ascii="Nirmala UI Semilight" w:hAnsi="Nirmala UI Semilight" w:cs="Nirmala UI Semilight"/>
+                <w:b/>
+                <w:bCs/>
+                <w:color w:val="000000" w:themeColor="text1"/>
+                <w:sz w:val="24"/>
+                <w:szCs w:val="24"/>
+              </w:rPr>
+              <w:t xml:space="preserve"> </w:t>
+            </w:r>
+            <w:r>
+              <w:rPr>
+                <w:rFonts w:ascii="Nirmala UI Semilight" w:hAnsi="Nirmala UI Semilight" w:cs="Nirmala UI Semilight"/>
+                <w:b/>
+                <w:bCs/>
+                <w:color w:val="000000" w:themeColor="text1"/>
+                <w:sz w:val="24"/>
+                <w:szCs w:val="24"/>
+              </w:rPr>
+              <w:t>em</w:t>
+            </w:r>
+            <w:r>
+              <w:rPr>
+                <w:rFonts w:ascii="Nirmala UI Semilight" w:hAnsi="Nirmala UI Semilight" w:cs="Nirmala UI Semilight"/>
+                <w:b/>
+                <w:bCs/>
+                <w:color w:val="000000" w:themeColor="text1"/>
+                <w:sz w:val="24"/>
+                <w:szCs w:val="24"/>
+              </w:rPr>
+              <w:t>:</w:t>
+            </w:r>
+            <w:r>
+              <w:rPr>
+                <w:rFonts w:ascii="Nirmala UI Semilight" w:hAnsi="Nirmala UI Semilight" w:cs="Nirmala UI Semilight"/>
+                <w:b/>
+                <w:bCs/>
+                <w:color w:val="000000" w:themeColor="text1"/>
+                <w:sz w:val="24"/>
+                <w:szCs w:val="24"/>
+              </w:rPr>
+              <w:t xml:space="preserve"> </w:t>
+            </w:r>
+            <w:r>
+              <w:rPr>
+                <w:rFonts w:ascii="Nirmala UI Semilight" w:hAnsi="Nirmala UI Semilight" w:cs="Nirmala UI Semilight"/>
+                <w:color w:val="000000" w:themeColor="text1"/>
+                <w:sz w:val="24"/>
+                <w:szCs w:val="24"/>
+              </w:rPr>
+              <w:t>Morto-vivo;</w:t>
+            </w:r>
+          </w:p>
+          <w:p>
+            <w:pPr>
+              <w:pStyle w:val="PargrafodaLista"/>
+              <w:numPr>
+                <w:ilvl w:val="1"/>
+                <w:numId w:val="3"/>
+              </w:numPr>
+              <w:rPr>
+                <w:rFonts w:ascii="Nirmala UI Semilight" w:hAnsi="Nirmala UI Semilight" w:cs="Nirmala UI Semilight"/>
+                <w:b/>
+                <w:bCs/>
+                <w:color w:val="000000" w:themeColor="text1"/>
+                <w:sz w:val="24"/>
+                <w:szCs w:val="24"/>
+              </w:rPr>
+            </w:pPr>
+            <w:r>
+              <w:rPr>
+                <w:rFonts w:ascii="Nirmala UI Semilight" w:hAnsi="Nirmala UI Semilight" w:cs="Nirmala UI Semilight"/>
+                <w:b/>
+                <w:bCs/>
+                <w:color w:val="000000" w:themeColor="text1"/>
+                <w:sz w:val="24"/>
+                <w:szCs w:val="24"/>
+              </w:rPr>
+              <w:t>Usado para</w:t>
+            </w:r>
+            <w:r>
+              <w:rPr>
+                <w:rFonts w:ascii="Nirmala UI Semilight" w:hAnsi="Nirmala UI Semilight" w:cs="Nirmala UI Semilight"/>
+                <w:b/>
+                <w:bCs/>
+                <w:color w:val="000000" w:themeColor="text1"/>
+                <w:sz w:val="24"/>
+                <w:szCs w:val="24"/>
+              </w:rPr>
+              <w:t xml:space="preserve">: </w:t>
+            </w:r>
+            <w:r>
+              <w:rPr>
+                <w:rFonts w:ascii="Nirmala UI Semilight" w:hAnsi="Nirmala UI Semilight" w:cs="Nirmala UI Semilight"/>
+                <w:color w:val="000000" w:themeColor="text1"/>
+                <w:sz w:val="24"/>
+                <w:szCs w:val="24"/>
+              </w:rPr>
+              <w:t xml:space="preserve">Melhorar </w:t>
+            </w:r>
+            <w:r>
+              <w:rPr>
+                <w:rFonts w:ascii="Nirmala UI Semilight" w:hAnsi="Nirmala UI Semilight" w:cs="Nirmala UI Semilight"/>
+                <w:color w:val="000000" w:themeColor="text1"/>
+                <w:sz w:val="24"/>
+                <w:szCs w:val="24"/>
+              </w:rPr>
+              <w:t>Rato</w:t>
+            </w:r>
+            <w:r>
+              <w:rPr>
+                <w:rFonts w:ascii="Nirmala UI Semilight" w:hAnsi="Nirmala UI Semilight" w:cs="Nirmala UI Semilight"/>
+                <w:color w:val="000000" w:themeColor="text1"/>
+                <w:sz w:val="24"/>
+                <w:szCs w:val="24"/>
+              </w:rPr>
+              <w:t>;</w:t>
+            </w:r>
+          </w:p>
+          <w:p>
+            <w:pPr>
+              <w:pStyle w:val="PargrafodaLista"/>
+              <w:numPr>
+                <w:ilvl w:val="0"/>
+                <w:numId w:val="3"/>
+              </w:numPr>
+              <w:rPr>
+                <w:rFonts w:ascii="Nirmala UI Semilight" w:hAnsi="Nirmala UI Semilight" w:cs="Nirmala UI Semilight"/>
+                <w:color w:val="000000" w:themeColor="text1"/>
+                <w:sz w:val="24"/>
+                <w:szCs w:val="24"/>
+              </w:rPr>
+            </w:pPr>
+            <w:r>
+              <w:rPr>
+                <w:rFonts w:ascii="Nirmala UI Semilight" w:hAnsi="Nirmala UI Semilight" w:cs="Nirmala UI Semilight"/>
+                <w:b/>
+                <w:bCs/>
+                <w:color w:val="000000" w:themeColor="text1"/>
+                <w:sz w:val="24"/>
+                <w:szCs w:val="24"/>
+              </w:rPr>
+              <w:t>Item:</w:t>
+            </w:r>
+            <w:r>
+              <w:rPr>
+                <w:rFonts w:ascii="Nirmala UI Semilight" w:hAnsi="Nirmala UI Semilight" w:cs="Nirmala UI Semilight"/>
+                <w:color w:val="000000" w:themeColor="text1"/>
+                <w:sz w:val="24"/>
+                <w:szCs w:val="24"/>
+              </w:rPr>
+              <w:t xml:space="preserve"> (Item de melhoria: </w:t>
+            </w:r>
+            <w:r>
+              <w:rPr>
+                <w:rFonts w:ascii="Nirmala UI Semilight" w:hAnsi="Nirmala UI Semilight" w:cs="Nirmala UI Semilight"/>
+                <w:color w:val="000000" w:themeColor="text1"/>
+                <w:sz w:val="24"/>
+                <w:szCs w:val="24"/>
+              </w:rPr>
+              <w:t>Morcego</w:t>
+            </w:r>
+            <w:r>
+              <w:rPr>
+                <w:rFonts w:ascii="Nirmala UI Semilight" w:hAnsi="Nirmala UI Semilight" w:cs="Nirmala UI Semilight"/>
+                <w:color w:val="000000" w:themeColor="text1"/>
+                <w:sz w:val="24"/>
+                <w:szCs w:val="24"/>
+              </w:rPr>
+              <w:t>)</w:t>
+            </w:r>
+          </w:p>
+          <w:p>
+            <w:pPr>
+              <w:pStyle w:val="PargrafodaLista"/>
+              <w:numPr>
+                <w:ilvl w:val="1"/>
+                <w:numId w:val="3"/>
+              </w:numPr>
+              <w:rPr>
+                <w:rFonts w:ascii="Nirmala UI Semilight" w:hAnsi="Nirmala UI Semilight" w:cs="Nirmala UI Semilight"/>
+                <w:b/>
+                <w:bCs/>
+                <w:color w:val="000000" w:themeColor="text1"/>
+                <w:sz w:val="24"/>
+                <w:szCs w:val="24"/>
+              </w:rPr>
+            </w:pPr>
+            <w:r>
+              <w:rPr>
+                <w:rFonts w:ascii="Nirmala UI Semilight" w:hAnsi="Nirmala UI Semilight" w:cs="Nirmala UI Semilight"/>
+                <w:b/>
+                <w:bCs/>
+                <w:color w:val="000000" w:themeColor="text1"/>
+                <w:sz w:val="24"/>
+                <w:szCs w:val="24"/>
+              </w:rPr>
+              <w:t>Encontrado</w:t>
+            </w:r>
+            <w:r>
+              <w:rPr>
+                <w:rFonts w:ascii="Nirmala UI Semilight" w:hAnsi="Nirmala UI Semilight" w:cs="Nirmala UI Semilight"/>
+                <w:b/>
+                <w:bCs/>
+                <w:color w:val="000000" w:themeColor="text1"/>
+                <w:sz w:val="24"/>
+                <w:szCs w:val="24"/>
+              </w:rPr>
+              <w:t xml:space="preserve"> </w:t>
+            </w:r>
+            <w:r>
+              <w:rPr>
+                <w:rFonts w:ascii="Nirmala UI Semilight" w:hAnsi="Nirmala UI Semilight" w:cs="Nirmala UI Semilight"/>
+                <w:b/>
+                <w:bCs/>
+                <w:color w:val="000000" w:themeColor="text1"/>
+                <w:sz w:val="24"/>
+                <w:szCs w:val="24"/>
+              </w:rPr>
+              <w:t>em</w:t>
+            </w:r>
+            <w:r>
+              <w:rPr>
+                <w:rFonts w:ascii="Nirmala UI Semilight" w:hAnsi="Nirmala UI Semilight" w:cs="Nirmala UI Semilight"/>
+                <w:b/>
+                <w:bCs/>
+                <w:color w:val="000000" w:themeColor="text1"/>
+                <w:sz w:val="24"/>
+                <w:szCs w:val="24"/>
+              </w:rPr>
+              <w:t>:</w:t>
+            </w:r>
+            <w:r>
+              <w:rPr>
+                <w:rFonts w:ascii="Nirmala UI Semilight" w:hAnsi="Nirmala UI Semilight" w:cs="Nirmala UI Semilight"/>
+                <w:b/>
+                <w:bCs/>
+                <w:color w:val="000000" w:themeColor="text1"/>
+                <w:sz w:val="24"/>
+                <w:szCs w:val="24"/>
+              </w:rPr>
+              <w:t xml:space="preserve"> </w:t>
+            </w:r>
+          </w:p>
+          <w:p>
+            <w:pPr>
+              <w:pStyle w:val="PargrafodaLista"/>
+              <w:numPr>
+                <w:ilvl w:val="1"/>
+                <w:numId w:val="3"/>
+              </w:numPr>
+              <w:rPr>
+                <w:rFonts w:ascii="Nirmala UI Semilight" w:hAnsi="Nirmala UI Semilight" w:cs="Nirmala UI Semilight"/>
+                <w:b/>
+                <w:bCs/>
+                <w:color w:val="000000" w:themeColor="text1"/>
+                <w:sz w:val="24"/>
+                <w:szCs w:val="24"/>
+              </w:rPr>
+            </w:pPr>
+            <w:r>
+              <w:rPr>
+                <w:rFonts w:ascii="Nirmala UI Semilight" w:hAnsi="Nirmala UI Semilight" w:cs="Nirmala UI Semilight"/>
+                <w:b/>
+                <w:bCs/>
+                <w:color w:val="000000" w:themeColor="text1"/>
+                <w:sz w:val="24"/>
+                <w:szCs w:val="24"/>
+              </w:rPr>
+              <w:t>Usado para</w:t>
+            </w:r>
+            <w:r>
+              <w:rPr>
+                <w:rFonts w:ascii="Nirmala UI Semilight" w:hAnsi="Nirmala UI Semilight" w:cs="Nirmala UI Semilight"/>
+                <w:b/>
+                <w:bCs/>
+                <w:color w:val="000000" w:themeColor="text1"/>
+                <w:sz w:val="24"/>
+                <w:szCs w:val="24"/>
+              </w:rPr>
+              <w:t xml:space="preserve">: </w:t>
+            </w:r>
+            <w:r>
+              <w:rPr>
+                <w:rFonts w:ascii="Nirmala UI Semilight" w:hAnsi="Nirmala UI Semilight" w:cs="Nirmala UI Semilight"/>
+                <w:color w:val="000000" w:themeColor="text1"/>
+                <w:sz w:val="24"/>
+                <w:szCs w:val="24"/>
+              </w:rPr>
+              <w:t xml:space="preserve">Melhorar </w:t>
+            </w:r>
+            <w:r>
+              <w:rPr>
+                <w:rFonts w:ascii="Nirmala UI Semilight" w:hAnsi="Nirmala UI Semilight" w:cs="Nirmala UI Semilight"/>
+                <w:color w:val="000000" w:themeColor="text1"/>
+                <w:sz w:val="24"/>
+                <w:szCs w:val="24"/>
+              </w:rPr>
+              <w:t>Morcego</w:t>
+            </w:r>
+            <w:r>
+              <w:rPr>
+                <w:rFonts w:ascii="Nirmala UI Semilight" w:hAnsi="Nirmala UI Semilight" w:cs="Nirmala UI Semilight"/>
+                <w:color w:val="000000" w:themeColor="text1"/>
+                <w:sz w:val="24"/>
+                <w:szCs w:val="24"/>
+              </w:rPr>
+              <w:t>;</w:t>
+            </w:r>
+          </w:p>
+          <w:p>
+            <w:pPr>
+              <w:pStyle w:val="PargrafodaLista"/>
+              <w:numPr>
+                <w:ilvl w:val="0"/>
+                <w:numId w:val="3"/>
+              </w:numPr>
+              <w:rPr>
+                <w:rFonts w:ascii="Nirmala UI Semilight" w:hAnsi="Nirmala UI Semilight" w:cs="Nirmala UI Semilight"/>
+                <w:color w:val="000000" w:themeColor="text1"/>
+                <w:sz w:val="24"/>
+                <w:szCs w:val="24"/>
+              </w:rPr>
+            </w:pPr>
+            <w:r>
+              <w:rPr>
+                <w:rFonts w:ascii="Nirmala UI Semilight" w:hAnsi="Nirmala UI Semilight" w:cs="Nirmala UI Semilight"/>
+                <w:b/>
+                <w:bCs/>
+                <w:color w:val="000000" w:themeColor="text1"/>
+                <w:sz w:val="24"/>
+                <w:szCs w:val="24"/>
+              </w:rPr>
+              <w:t>Item:</w:t>
+            </w:r>
+            <w:r>
+              <w:rPr>
+                <w:rFonts w:ascii="Nirmala UI Semilight" w:hAnsi="Nirmala UI Semilight" w:cs="Nirmala UI Semilight"/>
+                <w:color w:val="000000" w:themeColor="text1"/>
+                <w:sz w:val="24"/>
+                <w:szCs w:val="24"/>
+              </w:rPr>
+              <w:t xml:space="preserve"> (Item de melhoria: </w:t>
+            </w:r>
+            <w:r>
+              <w:rPr>
+                <w:rFonts w:ascii="Nirmala UI Semilight" w:hAnsi="Nirmala UI Semilight" w:cs="Nirmala UI Semilight"/>
+                <w:color w:val="000000" w:themeColor="text1"/>
+                <w:sz w:val="24"/>
+                <w:szCs w:val="24"/>
+              </w:rPr>
+              <w:t>Touro</w:t>
+            </w:r>
+            <w:r>
+              <w:rPr>
+                <w:rFonts w:ascii="Nirmala UI Semilight" w:hAnsi="Nirmala UI Semilight" w:cs="Nirmala UI Semilight"/>
+                <w:color w:val="000000" w:themeColor="text1"/>
+                <w:sz w:val="24"/>
+                <w:szCs w:val="24"/>
+              </w:rPr>
+              <w:t>)</w:t>
+            </w:r>
+          </w:p>
+          <w:p>
+            <w:pPr>
+              <w:pStyle w:val="PargrafodaLista"/>
+              <w:numPr>
+                <w:ilvl w:val="1"/>
+                <w:numId w:val="3"/>
+              </w:numPr>
+              <w:rPr>
+                <w:rFonts w:ascii="Nirmala UI Semilight" w:hAnsi="Nirmala UI Semilight" w:cs="Nirmala UI Semilight"/>
+                <w:b/>
+                <w:bCs/>
+                <w:color w:val="000000" w:themeColor="text1"/>
+                <w:sz w:val="24"/>
+                <w:szCs w:val="24"/>
+              </w:rPr>
+            </w:pPr>
+            <w:r>
+              <w:rPr>
+                <w:rFonts w:ascii="Nirmala UI Semilight" w:hAnsi="Nirmala UI Semilight" w:cs="Nirmala UI Semilight"/>
+                <w:b/>
+                <w:bCs/>
+                <w:color w:val="000000" w:themeColor="text1"/>
+                <w:sz w:val="24"/>
+                <w:szCs w:val="24"/>
+              </w:rPr>
+              <w:t>Encontrado</w:t>
+            </w:r>
+            <w:r>
+              <w:rPr>
+                <w:rFonts w:ascii="Nirmala UI Semilight" w:hAnsi="Nirmala UI Semilight" w:cs="Nirmala UI Semilight"/>
+                <w:b/>
+                <w:bCs/>
+                <w:color w:val="000000" w:themeColor="text1"/>
+                <w:sz w:val="24"/>
+                <w:szCs w:val="24"/>
+              </w:rPr>
+              <w:t xml:space="preserve"> </w:t>
+            </w:r>
+            <w:r>
+              <w:rPr>
+                <w:rFonts w:ascii="Nirmala UI Semilight" w:hAnsi="Nirmala UI Semilight" w:cs="Nirmala UI Semilight"/>
+                <w:b/>
+                <w:bCs/>
+                <w:color w:val="000000" w:themeColor="text1"/>
+                <w:sz w:val="24"/>
+                <w:szCs w:val="24"/>
+              </w:rPr>
+              <w:t>em</w:t>
+            </w:r>
+            <w:r>
+              <w:rPr>
+                <w:rFonts w:ascii="Nirmala UI Semilight" w:hAnsi="Nirmala UI Semilight" w:cs="Nirmala UI Semilight"/>
+                <w:b/>
+                <w:bCs/>
+                <w:color w:val="000000" w:themeColor="text1"/>
+                <w:sz w:val="24"/>
+                <w:szCs w:val="24"/>
+              </w:rPr>
+              <w:t>:</w:t>
+            </w:r>
+            <w:r>
+              <w:rPr>
+                <w:rFonts w:ascii="Nirmala UI Semilight" w:hAnsi="Nirmala UI Semilight" w:cs="Nirmala UI Semilight"/>
+                <w:b/>
+                <w:bCs/>
+                <w:color w:val="000000" w:themeColor="text1"/>
+                <w:sz w:val="24"/>
+                <w:szCs w:val="24"/>
+              </w:rPr>
+              <w:t xml:space="preserve"> </w:t>
+            </w:r>
+          </w:p>
+          <w:p>
+            <w:pPr>
+              <w:pStyle w:val="PargrafodaLista"/>
+              <w:numPr>
+                <w:ilvl w:val="1"/>
+                <w:numId w:val="3"/>
+              </w:numPr>
+              <w:rPr>
+                <w:rFonts w:ascii="Nirmala UI Semilight" w:hAnsi="Nirmala UI Semilight" w:cs="Nirmala UI Semilight"/>
+                <w:b/>
+                <w:bCs/>
+                <w:color w:val="000000" w:themeColor="text1"/>
+                <w:sz w:val="24"/>
+                <w:szCs w:val="24"/>
+              </w:rPr>
+            </w:pPr>
+            <w:r>
+              <w:rPr>
+                <w:rFonts w:ascii="Nirmala UI Semilight" w:hAnsi="Nirmala UI Semilight" w:cs="Nirmala UI Semilight"/>
+                <w:b/>
+                <w:bCs/>
+                <w:color w:val="000000" w:themeColor="text1"/>
+                <w:sz w:val="24"/>
+                <w:szCs w:val="24"/>
+              </w:rPr>
+              <w:t>Usado para</w:t>
+            </w:r>
+            <w:r>
+              <w:rPr>
+                <w:rFonts w:ascii="Nirmala UI Semilight" w:hAnsi="Nirmala UI Semilight" w:cs="Nirmala UI Semilight"/>
+                <w:b/>
+                <w:bCs/>
+                <w:color w:val="000000" w:themeColor="text1"/>
+                <w:sz w:val="24"/>
+                <w:szCs w:val="24"/>
+              </w:rPr>
+              <w:t xml:space="preserve">: </w:t>
+            </w:r>
+            <w:r>
+              <w:rPr>
+                <w:rFonts w:ascii="Nirmala UI Semilight" w:hAnsi="Nirmala UI Semilight" w:cs="Nirmala UI Semilight"/>
+                <w:color w:val="000000" w:themeColor="text1"/>
+                <w:sz w:val="24"/>
+                <w:szCs w:val="24"/>
+              </w:rPr>
+              <w:t xml:space="preserve">Melhorar </w:t>
+            </w:r>
+            <w:r>
+              <w:rPr>
+                <w:rFonts w:ascii="Nirmala UI Semilight" w:hAnsi="Nirmala UI Semilight" w:cs="Nirmala UI Semilight"/>
+                <w:color w:val="000000" w:themeColor="text1"/>
+                <w:sz w:val="24"/>
+                <w:szCs w:val="24"/>
+              </w:rPr>
+              <w:t>Touro</w:t>
+            </w:r>
+            <w:r>
+              <w:rPr>
+                <w:rFonts w:ascii="Nirmala UI Semilight" w:hAnsi="Nirmala UI Semilight" w:cs="Nirmala UI Semilight"/>
+                <w:color w:val="000000" w:themeColor="text1"/>
+                <w:sz w:val="24"/>
+                <w:szCs w:val="24"/>
+              </w:rPr>
+              <w:t>;</w:t>
             </w:r>
           </w:p>
         </w:tc>
@@ -1706,7 +3040,17 @@
                 <w:sz w:val="24"/>
                 <w:szCs w:val="24"/>
               </w:rPr>
-              <w:t>No entanto, o estranho apareceu repentinamente nos portões do reino e, com uma única magia, os destruiu, massacrou os guardas e libertou o príncipe. Propôs a ele uma fusão para obter poder absoluto, à custa da destruição do reino. O príncipe aceitou, e o reino foi aniquilado, sobrando apenas sua irmã, que voltava de uma batalha.</w:t>
+              <w:t xml:space="preserve">No entanto, o estranho apareceu repentinamente nos portões do reino e, com uma única magia, os destruiu, massacrou os guardas e libertou o príncipe. </w:t>
+            </w:r>
+            <w:r>
+              <w:rPr>
+                <w:rFonts w:ascii="Nirmala UI Semilight" w:hAnsi="Nirmala UI Semilight" w:cs="Nirmala UI Semilight"/>
+                <w:color w:val="000000" w:themeColor="text1"/>
+                <w:sz w:val="24"/>
+                <w:szCs w:val="24"/>
+              </w:rPr>
+              <w:lastRenderedPageBreak/>
+              <w:t>Propôs a ele uma fusão para obter poder absoluto, à custa da destruição do reino. O príncipe aceitou, e o reino foi aniquilado, sobrando apenas sua irmã, que voltava de uma batalha.</w:t>
             </w:r>
           </w:p>
           <w:p>
@@ -2294,7 +3638,7 @@
         <w:rFonts w:ascii="Symbol" w:hAnsi="Symbol" w:hint="default"/>
       </w:rPr>
     </w:lvl>
-    <w:lvl w:ilvl="1" w:tplc="04160003" w:tentative="1">
+    <w:lvl w:ilvl="1" w:tplc="04160003">
       <w:start w:val="1"/>
       <w:numFmt w:val="bullet"/>
       <w:lvlText w:val="o"/>

</xml_diff>